<commit_message>
zavrsena faza testiranja i ispravljeni ssu-ovi
</commit_message>
<xml_diff>
--- a/Dokumentacija/Faza2/SSU/SSU Brisanje naloga.docx
+++ b/Dokumentacija/Faza2/SSU/SSU Brisanje naloga.docx
@@ -1,6 +1,6 @@
 
 <file path=word/document.xml><?xml version="1.0" encoding="utf-8"?>
-<w:document xmlns:wpc="http://schemas.microsoft.com/office/word/2010/wordprocessingCanvas" xmlns:cx="http://schemas.microsoft.com/office/drawing/2014/chartex" xmlns:cx1="http://schemas.microsoft.com/office/drawing/2015/9/8/chartex" xmlns:cx2="http://schemas.microsoft.com/office/drawing/2015/10/21/chartex" xmlns:cx3="http://schemas.microsoft.com/office/drawing/2016/5/9/chartex" xmlns:cx4="http://schemas.microsoft.com/office/drawing/2016/5/10/chartex" xmlns:cx5="http://schemas.microsoft.com/office/drawing/2016/5/11/chartex" xmlns:cx6="http://schemas.microsoft.com/office/drawing/2016/5/12/chartex" xmlns:cx7="http://schemas.microsoft.com/office/drawing/2016/5/13/chartex" xmlns:cx8="http://schemas.microsoft.com/office/drawing/2016/5/14/chartex" xmlns:mc="http://schemas.openxmlformats.org/markup-compatibility/2006" xmlns:aink="http://schemas.microsoft.com/office/drawing/2016/ink" xmlns:am3d="http://schemas.microsoft.com/office/drawing/2017/model3d" xmlns:o="urn:schemas-microsoft-com:office:office" xmlns:r="http://schemas.openxmlformats.org/officeDocument/2006/relationships" xmlns:m="http://schemas.openxmlformats.org/officeDocument/2006/math" xmlns:v="urn:schemas-microsoft-com:vml" xmlns:wp14="http://schemas.microsoft.com/office/word/2010/wordprocessingDrawing" xmlns:wp="http://schemas.openxmlformats.org/drawingml/2006/wordprocessingDrawing" xmlns:w10="urn:schemas-microsoft-com:office:word" xmlns:w="http://schemas.openxmlformats.org/wordprocessingml/2006/main" xmlns:w14="http://schemas.microsoft.com/office/word/2010/wordml" xmlns:w15="http://schemas.microsoft.com/office/word/2012/wordml" xmlns:w16cex="http://schemas.microsoft.com/office/word/2018/wordml/cex" xmlns:w16cid="http://schemas.microsoft.com/office/word/2016/wordml/cid" xmlns:w16="http://schemas.microsoft.com/office/word/2018/wordml" xmlns:w16se="http://schemas.microsoft.com/office/word/2015/wordml/symex" xmlns:wpg="http://schemas.microsoft.com/office/word/2010/wordprocessingGroup" xmlns:wpi="http://schemas.microsoft.com/office/word/2010/wordprocessingInk" xmlns:wne="http://schemas.microsoft.com/office/word/2006/wordml" xmlns:wps="http://schemas.microsoft.com/office/word/2010/wordprocessingShape" mc:Ignorable="w14 w15 w16se w16cid w16 w16cex wp14">
+<w:document xmlns:wpc="http://schemas.microsoft.com/office/word/2010/wordprocessingCanvas" xmlns:cx="http://schemas.microsoft.com/office/drawing/2014/chartex" xmlns:cx1="http://schemas.microsoft.com/office/drawing/2015/9/8/chartex" xmlns:cx2="http://schemas.microsoft.com/office/drawing/2015/10/21/chartex" xmlns:cx3="http://schemas.microsoft.com/office/drawing/2016/5/9/chartex" xmlns:cx4="http://schemas.microsoft.com/office/drawing/2016/5/10/chartex" xmlns:cx5="http://schemas.microsoft.com/office/drawing/2016/5/11/chartex" xmlns:cx6="http://schemas.microsoft.com/office/drawing/2016/5/12/chartex" xmlns:cx7="http://schemas.microsoft.com/office/drawing/2016/5/13/chartex" xmlns:cx8="http://schemas.microsoft.com/office/drawing/2016/5/14/chartex" xmlns:mc="http://schemas.openxmlformats.org/markup-compatibility/2006" xmlns:aink="http://schemas.microsoft.com/office/drawing/2016/ink" xmlns:am3d="http://schemas.microsoft.com/office/drawing/2017/model3d" xmlns:o="urn:schemas-microsoft-com:office:office" xmlns:r="http://schemas.openxmlformats.org/officeDocument/2006/relationships" xmlns:m="http://schemas.openxmlformats.org/officeDocument/2006/math" xmlns:v="urn:schemas-microsoft-com:vml" xmlns:wp14="http://schemas.microsoft.com/office/word/2010/wordprocessingDrawing" xmlns:wp="http://schemas.openxmlformats.org/drawingml/2006/wordprocessingDrawing" xmlns:w10="urn:schemas-microsoft-com:office:word" xmlns:w="http://schemas.openxmlformats.org/wordprocessingml/2006/main" xmlns:w14="http://schemas.microsoft.com/office/word/2010/wordml" xmlns:w15="http://schemas.microsoft.com/office/word/2012/wordml" xmlns:w16cex="http://schemas.microsoft.com/office/word/2018/wordml/cex" xmlns:w16cid="http://schemas.microsoft.com/office/word/2016/wordml/cid" xmlns:w16="http://schemas.microsoft.com/office/word/2018/wordml" xmlns:w16sdtdh="http://schemas.microsoft.com/office/word/2020/wordml/sdtdatahash" xmlns:w16se="http://schemas.microsoft.com/office/word/2015/wordml/symex" xmlns:wpg="http://schemas.microsoft.com/office/word/2010/wordprocessingGroup" xmlns:wpi="http://schemas.microsoft.com/office/word/2010/wordprocessingInk" xmlns:wne="http://schemas.microsoft.com/office/word/2006/wordml" xmlns:wps="http://schemas.microsoft.com/office/word/2010/wordprocessingShape" mc:Ignorable="w14 w15 w16se w16cid w16 w16cex w16sdtdh wp14">
   <w:body>
     <w:p>
       <w:pPr>
@@ -94,7 +94,6 @@
           <w:szCs w:val="28"/>
         </w:rPr>
       </w:pPr>
-      <w:proofErr w:type="spellStart"/>
       <w:r>
         <w:rPr>
           <w:rFonts w:eastAsiaTheme="majorEastAsia"/>
@@ -103,20 +102,23 @@
           <w:sz w:val="36"/>
           <w:szCs w:val="28"/>
         </w:rPr>
-        <w:t>Спецификација</w:t>
+        <w:t>Спецификација сценарија употребе функционалности</w:t>
       </w:r>
-      <w:proofErr w:type="spellEnd"/>
-      <w:r>
+    </w:p>
+    <w:p>
+      <w:pPr>
+        <w:spacing w:before="0" w:after="0"/>
+        <w:ind w:left="0"/>
+        <w:jc w:val="center"/>
         <w:rPr>
           <w:rFonts w:eastAsiaTheme="majorEastAsia"/>
           <w:b/>
           <w:bCs/>
           <w:sz w:val="36"/>
           <w:szCs w:val="28"/>
-        </w:rPr>
-        <w:t xml:space="preserve"> </w:t>
-      </w:r>
-      <w:proofErr w:type="spellStart"/>
+          <w:lang w:val="sr-Cyrl-RS"/>
+        </w:rPr>
+      </w:pPr>
       <w:r>
         <w:rPr>
           <w:rFonts w:eastAsiaTheme="majorEastAsia"/>
@@ -124,10 +126,10 @@
           <w:bCs/>
           <w:sz w:val="36"/>
           <w:szCs w:val="28"/>
-        </w:rPr>
-        <w:t>сценарија</w:t>
+          <w:lang w:val="sr-Cyrl-RS"/>
+        </w:rPr>
+        <w:t>брисања</w:t>
       </w:r>
-      <w:proofErr w:type="spellEnd"/>
       <w:r>
         <w:rPr>
           <w:rFonts w:eastAsiaTheme="majorEastAsia"/>
@@ -135,11 +137,16 @@
           <w:bCs/>
           <w:sz w:val="36"/>
           <w:szCs w:val="28"/>
-        </w:rPr>
-        <w:t xml:space="preserve"> </w:t>
+          <w:lang w:val="sr-Cyrl-RS"/>
+        </w:rPr>
+        <w:t xml:space="preserve"> налога</w:t>
       </w:r>
-      <w:proofErr w:type="spellStart"/>
-      <w:r>
+    </w:p>
+    <w:p>
+      <w:pPr>
+        <w:spacing w:before="0" w:after="0"/>
+        <w:ind w:left="0"/>
+        <w:jc w:val="center"/>
         <w:rPr>
           <w:rFonts w:eastAsiaTheme="majorEastAsia"/>
           <w:b/>
@@ -147,31 +154,7 @@
           <w:sz w:val="36"/>
           <w:szCs w:val="28"/>
         </w:rPr>
-        <w:t>употребе</w:t>
-      </w:r>
-      <w:proofErr w:type="spellEnd"/>
-      <w:r>
-        <w:rPr>
-          <w:rFonts w:eastAsiaTheme="majorEastAsia"/>
-          <w:b/>
-          <w:bCs/>
-          <w:sz w:val="36"/>
-          <w:szCs w:val="28"/>
-        </w:rPr>
-        <w:t xml:space="preserve"> </w:t>
-      </w:r>
-      <w:proofErr w:type="spellStart"/>
-      <w:r>
-        <w:rPr>
-          <w:rFonts w:eastAsiaTheme="majorEastAsia"/>
-          <w:b/>
-          <w:bCs/>
-          <w:sz w:val="36"/>
-          <w:szCs w:val="28"/>
-        </w:rPr>
-        <w:t>функционалности</w:t>
-      </w:r>
-      <w:proofErr w:type="spellEnd"/>
+      </w:pPr>
     </w:p>
     <w:p>
       <w:pPr>
@@ -180,78 +163,33 @@
         <w:jc w:val="center"/>
         <w:rPr>
           <w:rFonts w:eastAsiaTheme="majorEastAsia"/>
-          <w:b/>
-          <w:bCs/>
-          <w:sz w:val="36"/>
-          <w:szCs w:val="28"/>
-          <w:lang w:val="sr-Cyrl-RS"/>
+          <w:sz w:val="32"/>
+          <w:szCs w:val="24"/>
         </w:rPr>
       </w:pPr>
       <w:r>
-        <w:rPr>
-          <w:rFonts w:eastAsiaTheme="majorEastAsia"/>
-          <w:b/>
-          <w:bCs/>
-          <w:sz w:val="36"/>
-          <w:szCs w:val="28"/>
-          <w:lang w:val="sr-Cyrl-RS"/>
-        </w:rPr>
-        <w:t>брисања</w:t>
-      </w:r>
-      <w:r>
-        <w:rPr>
-          <w:rFonts w:eastAsiaTheme="majorEastAsia"/>
-          <w:b/>
-          <w:bCs/>
-          <w:sz w:val="36"/>
-          <w:szCs w:val="28"/>
-          <w:lang w:val="sr-Cyrl-RS"/>
-        </w:rPr>
-        <w:t xml:space="preserve"> налога</w:t>
-      </w:r>
-    </w:p>
-    <w:p>
-      <w:pPr>
-        <w:spacing w:before="0" w:after="0"/>
-        <w:ind w:left="0"/>
-        <w:jc w:val="center"/>
-        <w:rPr>
-          <w:rFonts w:eastAsiaTheme="majorEastAsia"/>
-          <w:b/>
-          <w:bCs/>
-          <w:sz w:val="36"/>
-          <w:szCs w:val="28"/>
-        </w:rPr>
-      </w:pPr>
-    </w:p>
-    <w:p>
-      <w:pPr>
-        <w:spacing w:before="0" w:after="0"/>
-        <w:ind w:left="0"/>
-        <w:jc w:val="center"/>
         <w:rPr>
           <w:rFonts w:eastAsiaTheme="majorEastAsia"/>
           <w:sz w:val="32"/>
           <w:szCs w:val="24"/>
         </w:rPr>
-      </w:pPr>
-      <w:proofErr w:type="spellStart"/>
+        <w:t xml:space="preserve">Верзија </w:t>
+      </w:r>
       <w:r>
         <w:rPr>
           <w:rFonts w:eastAsiaTheme="majorEastAsia"/>
           <w:sz w:val="32"/>
           <w:szCs w:val="24"/>
         </w:rPr>
-        <w:t>Верзија</w:t>
+        <w:t>2</w:t>
       </w:r>
-      <w:proofErr w:type="spellEnd"/>
       <w:r>
         <w:rPr>
           <w:rFonts w:eastAsiaTheme="majorEastAsia"/>
           <w:sz w:val="32"/>
           <w:szCs w:val="24"/>
         </w:rPr>
-        <w:t xml:space="preserve"> 1.0</w:t>
+        <w:t>.0</w:t>
       </w:r>
     </w:p>
     <w:p>
@@ -305,6 +243,7 @@
       <w:tblPr>
         <w:tblStyle w:val="TableGrid"/>
         <w:tblW w:w="0" w:type="auto"/>
+        <w:jc w:val="center"/>
         <w:tblLook w:val="04A0" w:firstRow="1" w:lastRow="0" w:firstColumn="1" w:lastColumn="0" w:noHBand="0" w:noVBand="1"/>
       </w:tblPr>
       <w:tblGrid>
@@ -314,6 +253,9 @@
         <w:gridCol w:w="2947"/>
       </w:tblGrid>
       <w:tr>
+        <w:trPr>
+          <w:jc w:val="center"/>
+        </w:trPr>
         <w:tc>
           <w:tcPr>
             <w:tcW w:w="2093" w:type="dxa"/>
@@ -440,15 +382,19 @@
         </w:tc>
       </w:tr>
       <w:tr>
+        <w:trPr>
+          <w:jc w:val="center"/>
+        </w:trPr>
         <w:tc>
           <w:tcPr>
             <w:tcW w:w="2093" w:type="dxa"/>
+            <w:vAlign w:val="center"/>
           </w:tcPr>
           <w:p>
             <w:pPr>
               <w:spacing w:before="0"/>
               <w:ind w:left="0"/>
-              <w:jc w:val="left"/>
+              <w:jc w:val="center"/>
               <w:rPr>
                 <w:rFonts w:eastAsiaTheme="majorEastAsia"/>
                 <w:sz w:val="28"/>
@@ -470,12 +416,13 @@
         <w:tc>
           <w:tcPr>
             <w:tcW w:w="1559" w:type="dxa"/>
+            <w:vAlign w:val="center"/>
           </w:tcPr>
           <w:p>
             <w:pPr>
               <w:spacing w:before="0"/>
               <w:ind w:left="0"/>
-              <w:jc w:val="left"/>
+              <w:jc w:val="center"/>
               <w:rPr>
                 <w:rFonts w:eastAsiaTheme="majorEastAsia"/>
                 <w:sz w:val="28"/>
@@ -497,12 +444,13 @@
         <w:tc>
           <w:tcPr>
             <w:tcW w:w="2977" w:type="dxa"/>
+            <w:vAlign w:val="center"/>
           </w:tcPr>
           <w:p>
             <w:pPr>
               <w:spacing w:before="0"/>
               <w:ind w:left="0"/>
-              <w:jc w:val="left"/>
+              <w:jc w:val="center"/>
               <w:rPr>
                 <w:rFonts w:eastAsiaTheme="majorEastAsia"/>
                 <w:sz w:val="28"/>
@@ -524,12 +472,13 @@
         <w:tc>
           <w:tcPr>
             <w:tcW w:w="2947" w:type="dxa"/>
+            <w:vAlign w:val="center"/>
           </w:tcPr>
           <w:p>
             <w:pPr>
               <w:spacing w:before="0"/>
               <w:ind w:left="0"/>
-              <w:jc w:val="left"/>
+              <w:jc w:val="center"/>
               <w:rPr>
                 <w:rFonts w:eastAsiaTheme="majorEastAsia"/>
                 <w:sz w:val="28"/>
@@ -550,80 +499,135 @@
         </w:tc>
       </w:tr>
       <w:tr>
+        <w:trPr>
+          <w:jc w:val="center"/>
+        </w:trPr>
         <w:tc>
           <w:tcPr>
             <w:tcW w:w="2093" w:type="dxa"/>
+            <w:vAlign w:val="center"/>
           </w:tcPr>
           <w:p>
             <w:pPr>
               <w:spacing w:before="0"/>
               <w:ind w:left="0"/>
-              <w:jc w:val="left"/>
+              <w:jc w:val="center"/>
               <w:rPr>
                 <w:rFonts w:eastAsiaTheme="majorEastAsia"/>
-                <w:sz w:val="36"/>
+                <w:sz w:val="28"/>
                 <w:szCs w:val="28"/>
                 <w:lang w:val="sr-Cyrl-RS"/>
               </w:rPr>
             </w:pPr>
+            <w:r>
+              <w:rPr>
+                <w:rFonts w:eastAsiaTheme="majorEastAsia"/>
+                <w:sz w:val="28"/>
+                <w:szCs w:val="28"/>
+                <w:lang w:val="sr-Cyrl-RS"/>
+              </w:rPr>
+              <w:t>8.6.2021</w:t>
+            </w:r>
+            <w:r>
+              <w:rPr>
+                <w:rFonts w:eastAsiaTheme="majorEastAsia"/>
+                <w:sz w:val="28"/>
+                <w:szCs w:val="28"/>
+                <w:lang w:val="sr-Cyrl-RS"/>
+              </w:rPr>
+              <w:t>.</w:t>
+            </w:r>
           </w:p>
         </w:tc>
         <w:tc>
           <w:tcPr>
             <w:tcW w:w="1559" w:type="dxa"/>
+            <w:vAlign w:val="center"/>
           </w:tcPr>
           <w:p>
             <w:pPr>
               <w:spacing w:before="0"/>
               <w:ind w:left="0"/>
-              <w:jc w:val="left"/>
+              <w:jc w:val="center"/>
               <w:rPr>
                 <w:rFonts w:eastAsiaTheme="majorEastAsia"/>
-                <w:sz w:val="36"/>
+                <w:sz w:val="28"/>
                 <w:szCs w:val="28"/>
                 <w:lang w:val="sr-Cyrl-RS"/>
               </w:rPr>
             </w:pPr>
+            <w:r>
+              <w:rPr>
+                <w:rFonts w:eastAsiaTheme="majorEastAsia"/>
+                <w:sz w:val="28"/>
+                <w:szCs w:val="28"/>
+                <w:lang w:val="sr-Cyrl-RS"/>
+              </w:rPr>
+              <w:t>2.0</w:t>
+            </w:r>
           </w:p>
         </w:tc>
         <w:tc>
           <w:tcPr>
             <w:tcW w:w="2977" w:type="dxa"/>
+            <w:vAlign w:val="center"/>
           </w:tcPr>
           <w:p>
             <w:pPr>
               <w:spacing w:before="0"/>
               <w:ind w:left="0"/>
-              <w:jc w:val="left"/>
+              <w:jc w:val="center"/>
               <w:rPr>
                 <w:rFonts w:eastAsiaTheme="majorEastAsia"/>
-                <w:sz w:val="36"/>
+                <w:sz w:val="28"/>
                 <w:szCs w:val="28"/>
                 <w:lang w:val="sr-Cyrl-RS"/>
               </w:rPr>
             </w:pPr>
+            <w:r>
+              <w:rPr>
+                <w:bCs/>
+                <w:sz w:val="28"/>
+                <w:szCs w:val="28"/>
+                <w:lang w:val="sr-Cyrl-RS"/>
+              </w:rPr>
+              <w:t>Исправљен ССУ у односу на имплементацију</w:t>
+            </w:r>
           </w:p>
         </w:tc>
         <w:tc>
           <w:tcPr>
             <w:tcW w:w="2947" w:type="dxa"/>
+            <w:vAlign w:val="center"/>
           </w:tcPr>
           <w:p>
             <w:pPr>
               <w:spacing w:before="0"/>
               <w:ind w:left="0"/>
-              <w:jc w:val="left"/>
+              <w:jc w:val="center"/>
               <w:rPr>
                 <w:rFonts w:eastAsiaTheme="majorEastAsia"/>
-                <w:sz w:val="36"/>
+                <w:sz w:val="28"/>
                 <w:szCs w:val="28"/>
                 <w:lang w:val="sr-Cyrl-RS"/>
               </w:rPr>
             </w:pPr>
+            <w:r>
+              <w:rPr>
+                <w:rFonts w:eastAsiaTheme="majorEastAsia"/>
+                <w:sz w:val="28"/>
+                <w:szCs w:val="28"/>
+                <w:lang w:val="sr-Cyrl-RS"/>
+              </w:rPr>
+              <w:t>Теодора Мијатовић</w:t>
+            </w:r>
           </w:p>
         </w:tc>
       </w:tr>
       <w:tr>
+        <w:trPr>
+          <w:jc w:val="center"/>
+        </w:trPr>
         <w:tc>
           <w:tcPr>
             <w:tcW w:w="2093" w:type="dxa"/>
@@ -2905,19 +2909,7 @@
         <w:rPr>
           <w:lang w:val="sr-Cyrl-RS"/>
         </w:rPr>
-        <w:t>Притиском на дугме за брисање корисник</w:t>
-      </w:r>
-      <w:r>
-        <w:rPr>
-          <w:lang w:val="sr-Cyrl-RS"/>
-        </w:rPr>
-        <w:t>а</w:t>
-      </w:r>
-      <w:r>
-        <w:rPr>
-          <w:lang w:val="sr-Cyrl-RS"/>
-        </w:rPr>
-        <w:t>, администратор добија питање да ли је сигуран да жели да обрише налог.</w:t>
+        <w:t>Администратор потврђује.</w:t>
       </w:r>
     </w:p>
     <w:p>
@@ -2936,7 +2928,13 @@
         <w:rPr>
           <w:lang w:val="sr-Cyrl-RS"/>
         </w:rPr>
-        <w:t>Администратор потврђује.</w:t>
+        <w:t>Налог се брише из базе.</w:t>
+      </w:r>
+      <w:r>
+        <w:rPr>
+          <w:lang w:val="sr-Cyrl-RS"/>
+        </w:rPr>
+        <w:t xml:space="preserve"> </w:t>
       </w:r>
     </w:p>
     <w:p>
@@ -2955,31 +2953,6 @@
         <w:rPr>
           <w:lang w:val="sr-Cyrl-RS"/>
         </w:rPr>
-        <w:t>Налог се брише из базе.</w:t>
-      </w:r>
-      <w:r>
-        <w:rPr>
-          <w:lang w:val="sr-Cyrl-RS"/>
-        </w:rPr>
-        <w:t xml:space="preserve"> </w:t>
-      </w:r>
-    </w:p>
-    <w:p>
-      <w:pPr>
-        <w:pStyle w:val="ListParagraph"/>
-        <w:numPr>
-          <w:ilvl w:val="1"/>
-          <w:numId w:val="13"/>
-        </w:numPr>
-        <w:ind w:left="1134" w:hanging="261"/>
-        <w:rPr>
-          <w:lang w:val="sr-Cyrl-RS"/>
-        </w:rPr>
-      </w:pPr>
-      <w:r>
-        <w:rPr>
-          <w:lang w:val="sr-Cyrl-RS"/>
-        </w:rPr>
         <w:t xml:space="preserve">Повратак на </w:t>
       </w:r>
       <w:r>
@@ -3214,21 +3187,10 @@
         </w:numPr>
       </w:pPr>
       <w:bookmarkStart w:id="11" w:name="_Toc67694816"/>
-      <w:proofErr w:type="spellStart"/>
       <w:r>
-        <w:lastRenderedPageBreak/>
-        <w:t>Посебни</w:t>
-      </w:r>
-      <w:proofErr w:type="spellEnd"/>
-      <w:r>
-        <w:t xml:space="preserve"> </w:t>
-      </w:r>
-      <w:proofErr w:type="spellStart"/>
-      <w:r>
-        <w:t>захтеви</w:t>
+        <w:t>Посебни захтеви</w:t>
       </w:r>
       <w:bookmarkEnd w:id="11"/>
-      <w:proofErr w:type="spellEnd"/>
     </w:p>
     <w:p>
       <w:pPr>
@@ -3260,12 +3222,10 @@
         </w:numPr>
       </w:pPr>
       <w:bookmarkStart w:id="12" w:name="_Toc67694817"/>
-      <w:proofErr w:type="spellStart"/>
       <w:r>
         <w:t>Предуслови</w:t>
       </w:r>
       <w:bookmarkEnd w:id="12"/>
-      <w:proofErr w:type="spellEnd"/>
     </w:p>
     <w:p>
       <w:pPr>
@@ -3296,12 +3256,10 @@
         </w:numPr>
       </w:pPr>
       <w:bookmarkStart w:id="13" w:name="_Toc67694818"/>
-      <w:proofErr w:type="spellStart"/>
       <w:r>
         <w:t>Последице</w:t>
       </w:r>
       <w:bookmarkEnd w:id="13"/>
-      <w:proofErr w:type="spellEnd"/>
     </w:p>
     <w:p>
       <w:pPr>
@@ -3341,7 +3299,7 @@
 </file>
 
 <file path=word/endnotes.xml><?xml version="1.0" encoding="utf-8"?>
-<w:endnotes xmlns:wpc="http://schemas.microsoft.com/office/word/2010/wordprocessingCanvas" xmlns:cx="http://schemas.microsoft.com/office/drawing/2014/chartex" xmlns:cx1="http://schemas.microsoft.com/office/drawing/2015/9/8/chartex" xmlns:cx2="http://schemas.microsoft.com/office/drawing/2015/10/21/chartex" xmlns:cx3="http://schemas.microsoft.com/office/drawing/2016/5/9/chartex" xmlns:cx4="http://schemas.microsoft.com/office/drawing/2016/5/10/chartex" xmlns:cx5="http://schemas.microsoft.com/office/drawing/2016/5/11/chartex" xmlns:cx6="http://schemas.microsoft.com/office/drawing/2016/5/12/chartex" xmlns:cx7="http://schemas.microsoft.com/office/drawing/2016/5/13/chartex" xmlns:cx8="http://schemas.microsoft.com/office/drawing/2016/5/14/chartex" xmlns:mc="http://schemas.openxmlformats.org/markup-compatibility/2006" xmlns:aink="http://schemas.microsoft.com/office/drawing/2016/ink" xmlns:am3d="http://schemas.microsoft.com/office/drawing/2017/model3d" xmlns:o="urn:schemas-microsoft-com:office:office" xmlns:r="http://schemas.openxmlformats.org/officeDocument/2006/relationships" xmlns:m="http://schemas.openxmlformats.org/officeDocument/2006/math" xmlns:v="urn:schemas-microsoft-com:vml" xmlns:wp14="http://schemas.microsoft.com/office/word/2010/wordprocessingDrawing" xmlns:wp="http://schemas.openxmlformats.org/drawingml/2006/wordprocessingDrawing" xmlns:w10="urn:schemas-microsoft-com:office:word" xmlns:w="http://schemas.openxmlformats.org/wordprocessingml/2006/main" xmlns:w14="http://schemas.microsoft.com/office/word/2010/wordml" xmlns:w15="http://schemas.microsoft.com/office/word/2012/wordml" xmlns:w16cex="http://schemas.microsoft.com/office/word/2018/wordml/cex" xmlns:w16cid="http://schemas.microsoft.com/office/word/2016/wordml/cid" xmlns:w16="http://schemas.microsoft.com/office/word/2018/wordml" xmlns:w16se="http://schemas.microsoft.com/office/word/2015/wordml/symex" xmlns:wpg="http://schemas.microsoft.com/office/word/2010/wordprocessingGroup" xmlns:wpi="http://schemas.microsoft.com/office/word/2010/wordprocessingInk" xmlns:wne="http://schemas.microsoft.com/office/word/2006/wordml" xmlns:wps="http://schemas.microsoft.com/office/word/2010/wordprocessingShape" mc:Ignorable="w14 w15 w16se w16cid w16 w16cex wp14">
+<w:endnotes xmlns:wpc="http://schemas.microsoft.com/office/word/2010/wordprocessingCanvas" xmlns:cx="http://schemas.microsoft.com/office/drawing/2014/chartex" xmlns:cx1="http://schemas.microsoft.com/office/drawing/2015/9/8/chartex" xmlns:cx2="http://schemas.microsoft.com/office/drawing/2015/10/21/chartex" xmlns:cx3="http://schemas.microsoft.com/office/drawing/2016/5/9/chartex" xmlns:cx4="http://schemas.microsoft.com/office/drawing/2016/5/10/chartex" xmlns:cx5="http://schemas.microsoft.com/office/drawing/2016/5/11/chartex" xmlns:cx6="http://schemas.microsoft.com/office/drawing/2016/5/12/chartex" xmlns:cx7="http://schemas.microsoft.com/office/drawing/2016/5/13/chartex" xmlns:cx8="http://schemas.microsoft.com/office/drawing/2016/5/14/chartex" xmlns:mc="http://schemas.openxmlformats.org/markup-compatibility/2006" xmlns:aink="http://schemas.microsoft.com/office/drawing/2016/ink" xmlns:am3d="http://schemas.microsoft.com/office/drawing/2017/model3d" xmlns:o="urn:schemas-microsoft-com:office:office" xmlns:r="http://schemas.openxmlformats.org/officeDocument/2006/relationships" xmlns:m="http://schemas.openxmlformats.org/officeDocument/2006/math" xmlns:v="urn:schemas-microsoft-com:vml" xmlns:wp14="http://schemas.microsoft.com/office/word/2010/wordprocessingDrawing" xmlns:wp="http://schemas.openxmlformats.org/drawingml/2006/wordprocessingDrawing" xmlns:w10="urn:schemas-microsoft-com:office:word" xmlns:w="http://schemas.openxmlformats.org/wordprocessingml/2006/main" xmlns:w14="http://schemas.microsoft.com/office/word/2010/wordml" xmlns:w15="http://schemas.microsoft.com/office/word/2012/wordml" xmlns:w16cex="http://schemas.microsoft.com/office/word/2018/wordml/cex" xmlns:w16cid="http://schemas.microsoft.com/office/word/2016/wordml/cid" xmlns:w16="http://schemas.microsoft.com/office/word/2018/wordml" xmlns:w16sdtdh="http://schemas.microsoft.com/office/word/2020/wordml/sdtdatahash" xmlns:w16se="http://schemas.microsoft.com/office/word/2015/wordml/symex" xmlns:wpg="http://schemas.microsoft.com/office/word/2010/wordprocessingGroup" xmlns:wpi="http://schemas.microsoft.com/office/word/2010/wordprocessingInk" xmlns:wne="http://schemas.microsoft.com/office/word/2006/wordml" xmlns:wps="http://schemas.microsoft.com/office/word/2010/wordprocessingShape" mc:Ignorable="w14 w15 w16se w16cid w16 w16cex w16sdtdh wp14">
   <w:endnote w:type="separator" w:id="-1">
     <w:p>
       <w:pPr>
@@ -3366,7 +3324,7 @@
 </file>
 
 <file path=word/footer1.xml><?xml version="1.0" encoding="utf-8"?>
-<w:ftr xmlns:wpc="http://schemas.microsoft.com/office/word/2010/wordprocessingCanvas" xmlns:cx="http://schemas.microsoft.com/office/drawing/2014/chartex" xmlns:cx1="http://schemas.microsoft.com/office/drawing/2015/9/8/chartex" xmlns:cx2="http://schemas.microsoft.com/office/drawing/2015/10/21/chartex" xmlns:cx3="http://schemas.microsoft.com/office/drawing/2016/5/9/chartex" xmlns:cx4="http://schemas.microsoft.com/office/drawing/2016/5/10/chartex" xmlns:cx5="http://schemas.microsoft.com/office/drawing/2016/5/11/chartex" xmlns:cx6="http://schemas.microsoft.com/office/drawing/2016/5/12/chartex" xmlns:cx7="http://schemas.microsoft.com/office/drawing/2016/5/13/chartex" xmlns:cx8="http://schemas.microsoft.com/office/drawing/2016/5/14/chartex" xmlns:mc="http://schemas.openxmlformats.org/markup-compatibility/2006" xmlns:aink="http://schemas.microsoft.com/office/drawing/2016/ink" xmlns:am3d="http://schemas.microsoft.com/office/drawing/2017/model3d" xmlns:o="urn:schemas-microsoft-com:office:office" xmlns:r="http://schemas.openxmlformats.org/officeDocument/2006/relationships" xmlns:m="http://schemas.openxmlformats.org/officeDocument/2006/math" xmlns:v="urn:schemas-microsoft-com:vml" xmlns:wp14="http://schemas.microsoft.com/office/word/2010/wordprocessingDrawing" xmlns:wp="http://schemas.openxmlformats.org/drawingml/2006/wordprocessingDrawing" xmlns:w10="urn:schemas-microsoft-com:office:word" xmlns:w="http://schemas.openxmlformats.org/wordprocessingml/2006/main" xmlns:w14="http://schemas.microsoft.com/office/word/2010/wordml" xmlns:w15="http://schemas.microsoft.com/office/word/2012/wordml" xmlns:w16cex="http://schemas.microsoft.com/office/word/2018/wordml/cex" xmlns:w16cid="http://schemas.microsoft.com/office/word/2016/wordml/cid" xmlns:w16="http://schemas.microsoft.com/office/word/2018/wordml" xmlns:w16se="http://schemas.microsoft.com/office/word/2015/wordml/symex" xmlns:wpg="http://schemas.microsoft.com/office/word/2010/wordprocessingGroup" xmlns:wpi="http://schemas.microsoft.com/office/word/2010/wordprocessingInk" xmlns:wne="http://schemas.microsoft.com/office/word/2006/wordml" xmlns:wps="http://schemas.microsoft.com/office/word/2010/wordprocessingShape" mc:Ignorable="w14 w15 w16se w16cid w16 w16cex wp14">
+<w:ftr xmlns:wpc="http://schemas.microsoft.com/office/word/2010/wordprocessingCanvas" xmlns:cx="http://schemas.microsoft.com/office/drawing/2014/chartex" xmlns:cx1="http://schemas.microsoft.com/office/drawing/2015/9/8/chartex" xmlns:cx2="http://schemas.microsoft.com/office/drawing/2015/10/21/chartex" xmlns:cx3="http://schemas.microsoft.com/office/drawing/2016/5/9/chartex" xmlns:cx4="http://schemas.microsoft.com/office/drawing/2016/5/10/chartex" xmlns:cx5="http://schemas.microsoft.com/office/drawing/2016/5/11/chartex" xmlns:cx6="http://schemas.microsoft.com/office/drawing/2016/5/12/chartex" xmlns:cx7="http://schemas.microsoft.com/office/drawing/2016/5/13/chartex" xmlns:cx8="http://schemas.microsoft.com/office/drawing/2016/5/14/chartex" xmlns:mc="http://schemas.openxmlformats.org/markup-compatibility/2006" xmlns:aink="http://schemas.microsoft.com/office/drawing/2016/ink" xmlns:am3d="http://schemas.microsoft.com/office/drawing/2017/model3d" xmlns:o="urn:schemas-microsoft-com:office:office" xmlns:r="http://schemas.openxmlformats.org/officeDocument/2006/relationships" xmlns:m="http://schemas.openxmlformats.org/officeDocument/2006/math" xmlns:v="urn:schemas-microsoft-com:vml" xmlns:wp14="http://schemas.microsoft.com/office/word/2010/wordprocessingDrawing" xmlns:wp="http://schemas.openxmlformats.org/drawingml/2006/wordprocessingDrawing" xmlns:w10="urn:schemas-microsoft-com:office:word" xmlns:w="http://schemas.openxmlformats.org/wordprocessingml/2006/main" xmlns:w14="http://schemas.microsoft.com/office/word/2010/wordml" xmlns:w15="http://schemas.microsoft.com/office/word/2012/wordml" xmlns:w16cex="http://schemas.microsoft.com/office/word/2018/wordml/cex" xmlns:w16cid="http://schemas.microsoft.com/office/word/2016/wordml/cid" xmlns:w16="http://schemas.microsoft.com/office/word/2018/wordml" xmlns:w16sdtdh="http://schemas.microsoft.com/office/word/2020/wordml/sdtdatahash" xmlns:w16se="http://schemas.microsoft.com/office/word/2015/wordml/symex" xmlns:wpg="http://schemas.microsoft.com/office/word/2010/wordprocessingGroup" xmlns:wpi="http://schemas.microsoft.com/office/word/2010/wordprocessingInk" xmlns:wne="http://schemas.microsoft.com/office/word/2006/wordml" xmlns:wps="http://schemas.microsoft.com/office/word/2010/wordprocessingShape" mc:Ignorable="w14 w15 w16se w16cid w16 w16cex w16sdtdh wp14">
   <w:sdt>
     <w:sdtPr>
       <w:id w:val="-1006434397"/>
@@ -3419,7 +3377,7 @@
 </file>
 
 <file path=word/footnotes.xml><?xml version="1.0" encoding="utf-8"?>
-<w:footnotes xmlns:wpc="http://schemas.microsoft.com/office/word/2010/wordprocessingCanvas" xmlns:cx="http://schemas.microsoft.com/office/drawing/2014/chartex" xmlns:cx1="http://schemas.microsoft.com/office/drawing/2015/9/8/chartex" xmlns:cx2="http://schemas.microsoft.com/office/drawing/2015/10/21/chartex" xmlns:cx3="http://schemas.microsoft.com/office/drawing/2016/5/9/chartex" xmlns:cx4="http://schemas.microsoft.com/office/drawing/2016/5/10/chartex" xmlns:cx5="http://schemas.microsoft.com/office/drawing/2016/5/11/chartex" xmlns:cx6="http://schemas.microsoft.com/office/drawing/2016/5/12/chartex" xmlns:cx7="http://schemas.microsoft.com/office/drawing/2016/5/13/chartex" xmlns:cx8="http://schemas.microsoft.com/office/drawing/2016/5/14/chartex" xmlns:mc="http://schemas.openxmlformats.org/markup-compatibility/2006" xmlns:aink="http://schemas.microsoft.com/office/drawing/2016/ink" xmlns:am3d="http://schemas.microsoft.com/office/drawing/2017/model3d" xmlns:o="urn:schemas-microsoft-com:office:office" xmlns:r="http://schemas.openxmlformats.org/officeDocument/2006/relationships" xmlns:m="http://schemas.openxmlformats.org/officeDocument/2006/math" xmlns:v="urn:schemas-microsoft-com:vml" xmlns:wp14="http://schemas.microsoft.com/office/word/2010/wordprocessingDrawing" xmlns:wp="http://schemas.openxmlformats.org/drawingml/2006/wordprocessingDrawing" xmlns:w10="urn:schemas-microsoft-com:office:word" xmlns:w="http://schemas.openxmlformats.org/wordprocessingml/2006/main" xmlns:w14="http://schemas.microsoft.com/office/word/2010/wordml" xmlns:w15="http://schemas.microsoft.com/office/word/2012/wordml" xmlns:w16cex="http://schemas.microsoft.com/office/word/2018/wordml/cex" xmlns:w16cid="http://schemas.microsoft.com/office/word/2016/wordml/cid" xmlns:w16="http://schemas.microsoft.com/office/word/2018/wordml" xmlns:w16se="http://schemas.microsoft.com/office/word/2015/wordml/symex" xmlns:wpg="http://schemas.microsoft.com/office/word/2010/wordprocessingGroup" xmlns:wpi="http://schemas.microsoft.com/office/word/2010/wordprocessingInk" xmlns:wne="http://schemas.microsoft.com/office/word/2006/wordml" xmlns:wps="http://schemas.microsoft.com/office/word/2010/wordprocessingShape" mc:Ignorable="w14 w15 w16se w16cid w16 w16cex wp14">
+<w:footnotes xmlns:wpc="http://schemas.microsoft.com/office/word/2010/wordprocessingCanvas" xmlns:cx="http://schemas.microsoft.com/office/drawing/2014/chartex" xmlns:cx1="http://schemas.microsoft.com/office/drawing/2015/9/8/chartex" xmlns:cx2="http://schemas.microsoft.com/office/drawing/2015/10/21/chartex" xmlns:cx3="http://schemas.microsoft.com/office/drawing/2016/5/9/chartex" xmlns:cx4="http://schemas.microsoft.com/office/drawing/2016/5/10/chartex" xmlns:cx5="http://schemas.microsoft.com/office/drawing/2016/5/11/chartex" xmlns:cx6="http://schemas.microsoft.com/office/drawing/2016/5/12/chartex" xmlns:cx7="http://schemas.microsoft.com/office/drawing/2016/5/13/chartex" xmlns:cx8="http://schemas.microsoft.com/office/drawing/2016/5/14/chartex" xmlns:mc="http://schemas.openxmlformats.org/markup-compatibility/2006" xmlns:aink="http://schemas.microsoft.com/office/drawing/2016/ink" xmlns:am3d="http://schemas.microsoft.com/office/drawing/2017/model3d" xmlns:o="urn:schemas-microsoft-com:office:office" xmlns:r="http://schemas.openxmlformats.org/officeDocument/2006/relationships" xmlns:m="http://schemas.openxmlformats.org/officeDocument/2006/math" xmlns:v="urn:schemas-microsoft-com:vml" xmlns:wp14="http://schemas.microsoft.com/office/word/2010/wordprocessingDrawing" xmlns:wp="http://schemas.openxmlformats.org/drawingml/2006/wordprocessingDrawing" xmlns:w10="urn:schemas-microsoft-com:office:word" xmlns:w="http://schemas.openxmlformats.org/wordprocessingml/2006/main" xmlns:w14="http://schemas.microsoft.com/office/word/2010/wordml" xmlns:w15="http://schemas.microsoft.com/office/word/2012/wordml" xmlns:w16cex="http://schemas.microsoft.com/office/word/2018/wordml/cex" xmlns:w16cid="http://schemas.microsoft.com/office/word/2016/wordml/cid" xmlns:w16="http://schemas.microsoft.com/office/word/2018/wordml" xmlns:w16sdtdh="http://schemas.microsoft.com/office/word/2020/wordml/sdtdatahash" xmlns:w16se="http://schemas.microsoft.com/office/word/2015/wordml/symex" xmlns:wpg="http://schemas.microsoft.com/office/word/2010/wordprocessingGroup" xmlns:wpi="http://schemas.microsoft.com/office/word/2010/wordprocessingInk" xmlns:wne="http://schemas.microsoft.com/office/word/2006/wordml" xmlns:wps="http://schemas.microsoft.com/office/word/2010/wordprocessingShape" mc:Ignorable="w14 w15 w16se w16cid w16 w16cex w16sdtdh wp14">
   <w:footnote w:type="separator" w:id="-1">
     <w:p>
       <w:pPr>
@@ -3444,7 +3402,7 @@
 </file>
 
 <file path=word/header1.xml><?xml version="1.0" encoding="utf-8"?>
-<w:hdr xmlns:wpc="http://schemas.microsoft.com/office/word/2010/wordprocessingCanvas" xmlns:cx="http://schemas.microsoft.com/office/drawing/2014/chartex" xmlns:cx1="http://schemas.microsoft.com/office/drawing/2015/9/8/chartex" xmlns:cx2="http://schemas.microsoft.com/office/drawing/2015/10/21/chartex" xmlns:cx3="http://schemas.microsoft.com/office/drawing/2016/5/9/chartex" xmlns:cx4="http://schemas.microsoft.com/office/drawing/2016/5/10/chartex" xmlns:cx5="http://schemas.microsoft.com/office/drawing/2016/5/11/chartex" xmlns:cx6="http://schemas.microsoft.com/office/drawing/2016/5/12/chartex" xmlns:cx7="http://schemas.microsoft.com/office/drawing/2016/5/13/chartex" xmlns:cx8="http://schemas.microsoft.com/office/drawing/2016/5/14/chartex" xmlns:mc="http://schemas.openxmlformats.org/markup-compatibility/2006" xmlns:aink="http://schemas.microsoft.com/office/drawing/2016/ink" xmlns:am3d="http://schemas.microsoft.com/office/drawing/2017/model3d" xmlns:o="urn:schemas-microsoft-com:office:office" xmlns:r="http://schemas.openxmlformats.org/officeDocument/2006/relationships" xmlns:m="http://schemas.openxmlformats.org/officeDocument/2006/math" xmlns:v="urn:schemas-microsoft-com:vml" xmlns:wp14="http://schemas.microsoft.com/office/word/2010/wordprocessingDrawing" xmlns:wp="http://schemas.openxmlformats.org/drawingml/2006/wordprocessingDrawing" xmlns:w10="urn:schemas-microsoft-com:office:word" xmlns:w="http://schemas.openxmlformats.org/wordprocessingml/2006/main" xmlns:w14="http://schemas.microsoft.com/office/word/2010/wordml" xmlns:w15="http://schemas.microsoft.com/office/word/2012/wordml" xmlns:w16cex="http://schemas.microsoft.com/office/word/2018/wordml/cex" xmlns:w16cid="http://schemas.microsoft.com/office/word/2016/wordml/cid" xmlns:w16="http://schemas.microsoft.com/office/word/2018/wordml" xmlns:w16se="http://schemas.microsoft.com/office/word/2015/wordml/symex" xmlns:wpg="http://schemas.microsoft.com/office/word/2010/wordprocessingGroup" xmlns:wpi="http://schemas.microsoft.com/office/word/2010/wordprocessingInk" xmlns:wne="http://schemas.microsoft.com/office/word/2006/wordml" xmlns:wps="http://schemas.microsoft.com/office/word/2010/wordprocessingShape" mc:Ignorable="w14 w15 w16se w16cid w16 w16cex wp14">
+<w:hdr xmlns:wpc="http://schemas.microsoft.com/office/word/2010/wordprocessingCanvas" xmlns:cx="http://schemas.microsoft.com/office/drawing/2014/chartex" xmlns:cx1="http://schemas.microsoft.com/office/drawing/2015/9/8/chartex" xmlns:cx2="http://schemas.microsoft.com/office/drawing/2015/10/21/chartex" xmlns:cx3="http://schemas.microsoft.com/office/drawing/2016/5/9/chartex" xmlns:cx4="http://schemas.microsoft.com/office/drawing/2016/5/10/chartex" xmlns:cx5="http://schemas.microsoft.com/office/drawing/2016/5/11/chartex" xmlns:cx6="http://schemas.microsoft.com/office/drawing/2016/5/12/chartex" xmlns:cx7="http://schemas.microsoft.com/office/drawing/2016/5/13/chartex" xmlns:cx8="http://schemas.microsoft.com/office/drawing/2016/5/14/chartex" xmlns:mc="http://schemas.openxmlformats.org/markup-compatibility/2006" xmlns:aink="http://schemas.microsoft.com/office/drawing/2016/ink" xmlns:am3d="http://schemas.microsoft.com/office/drawing/2017/model3d" xmlns:o="urn:schemas-microsoft-com:office:office" xmlns:r="http://schemas.openxmlformats.org/officeDocument/2006/relationships" xmlns:m="http://schemas.openxmlformats.org/officeDocument/2006/math" xmlns:v="urn:schemas-microsoft-com:vml" xmlns:wp14="http://schemas.microsoft.com/office/word/2010/wordprocessingDrawing" xmlns:wp="http://schemas.openxmlformats.org/drawingml/2006/wordprocessingDrawing" xmlns:w10="urn:schemas-microsoft-com:office:word" xmlns:w="http://schemas.openxmlformats.org/wordprocessingml/2006/main" xmlns:w14="http://schemas.microsoft.com/office/word/2010/wordml" xmlns:w15="http://schemas.microsoft.com/office/word/2012/wordml" xmlns:w16cex="http://schemas.microsoft.com/office/word/2018/wordml/cex" xmlns:w16cid="http://schemas.microsoft.com/office/word/2016/wordml/cid" xmlns:w16="http://schemas.microsoft.com/office/word/2018/wordml" xmlns:w16sdtdh="http://schemas.microsoft.com/office/word/2020/wordml/sdtdatahash" xmlns:w16se="http://schemas.microsoft.com/office/word/2015/wordml/symex" xmlns:wpg="http://schemas.microsoft.com/office/word/2010/wordprocessingGroup" xmlns:wpi="http://schemas.microsoft.com/office/word/2010/wordprocessingInk" xmlns:wne="http://schemas.microsoft.com/office/word/2006/wordml" xmlns:wps="http://schemas.microsoft.com/office/word/2010/wordprocessingShape" mc:Ignorable="w14 w15 w16se w16cid w16 w16cex w16sdtdh wp14">
   <w:p>
     <w:pPr>
       <w:spacing w:before="0" w:after="0"/>
@@ -3497,7 +3455,7 @@
 </file>
 
 <file path=word/numbering.xml><?xml version="1.0" encoding="utf-8"?>
-<w:numbering xmlns:wpc="http://schemas.microsoft.com/office/word/2010/wordprocessingCanvas" xmlns:cx="http://schemas.microsoft.com/office/drawing/2014/chartex" xmlns:cx1="http://schemas.microsoft.com/office/drawing/2015/9/8/chartex" xmlns:cx2="http://schemas.microsoft.com/office/drawing/2015/10/21/chartex" xmlns:cx3="http://schemas.microsoft.com/office/drawing/2016/5/9/chartex" xmlns:cx4="http://schemas.microsoft.com/office/drawing/2016/5/10/chartex" xmlns:cx5="http://schemas.microsoft.com/office/drawing/2016/5/11/chartex" xmlns:cx6="http://schemas.microsoft.com/office/drawing/2016/5/12/chartex" xmlns:cx7="http://schemas.microsoft.com/office/drawing/2016/5/13/chartex" xmlns:cx8="http://schemas.microsoft.com/office/drawing/2016/5/14/chartex" xmlns:mc="http://schemas.openxmlformats.org/markup-compatibility/2006" xmlns:aink="http://schemas.microsoft.com/office/drawing/2016/ink" xmlns:am3d="http://schemas.microsoft.com/office/drawing/2017/model3d" xmlns:o="urn:schemas-microsoft-com:office:office" xmlns:r="http://schemas.openxmlformats.org/officeDocument/2006/relationships" xmlns:m="http://schemas.openxmlformats.org/officeDocument/2006/math" xmlns:v="urn:schemas-microsoft-com:vml" xmlns:wp14="http://schemas.microsoft.com/office/word/2010/wordprocessingDrawing" xmlns:wp="http://schemas.openxmlformats.org/drawingml/2006/wordprocessingDrawing" xmlns:w10="urn:schemas-microsoft-com:office:word" xmlns:w="http://schemas.openxmlformats.org/wordprocessingml/2006/main" xmlns:w14="http://schemas.microsoft.com/office/word/2010/wordml" xmlns:w15="http://schemas.microsoft.com/office/word/2012/wordml" xmlns:w16cex="http://schemas.microsoft.com/office/word/2018/wordml/cex" xmlns:w16cid="http://schemas.microsoft.com/office/word/2016/wordml/cid" xmlns:w16="http://schemas.microsoft.com/office/word/2018/wordml" xmlns:w16se="http://schemas.microsoft.com/office/word/2015/wordml/symex" xmlns:wpg="http://schemas.microsoft.com/office/word/2010/wordprocessingGroup" xmlns:wpi="http://schemas.microsoft.com/office/word/2010/wordprocessingInk" xmlns:wne="http://schemas.microsoft.com/office/word/2006/wordml" xmlns:wps="http://schemas.microsoft.com/office/word/2010/wordprocessingShape" mc:Ignorable="w14 w15 w16se w16cid w16 w16cex wp14">
+<w:numbering xmlns:wpc="http://schemas.microsoft.com/office/word/2010/wordprocessingCanvas" xmlns:cx="http://schemas.microsoft.com/office/drawing/2014/chartex" xmlns:cx1="http://schemas.microsoft.com/office/drawing/2015/9/8/chartex" xmlns:cx2="http://schemas.microsoft.com/office/drawing/2015/10/21/chartex" xmlns:cx3="http://schemas.microsoft.com/office/drawing/2016/5/9/chartex" xmlns:cx4="http://schemas.microsoft.com/office/drawing/2016/5/10/chartex" xmlns:cx5="http://schemas.microsoft.com/office/drawing/2016/5/11/chartex" xmlns:cx6="http://schemas.microsoft.com/office/drawing/2016/5/12/chartex" xmlns:cx7="http://schemas.microsoft.com/office/drawing/2016/5/13/chartex" xmlns:cx8="http://schemas.microsoft.com/office/drawing/2016/5/14/chartex" xmlns:mc="http://schemas.openxmlformats.org/markup-compatibility/2006" xmlns:aink="http://schemas.microsoft.com/office/drawing/2016/ink" xmlns:am3d="http://schemas.microsoft.com/office/drawing/2017/model3d" xmlns:o="urn:schemas-microsoft-com:office:office" xmlns:r="http://schemas.openxmlformats.org/officeDocument/2006/relationships" xmlns:m="http://schemas.openxmlformats.org/officeDocument/2006/math" xmlns:v="urn:schemas-microsoft-com:vml" xmlns:wp14="http://schemas.microsoft.com/office/word/2010/wordprocessingDrawing" xmlns:wp="http://schemas.openxmlformats.org/drawingml/2006/wordprocessingDrawing" xmlns:w10="urn:schemas-microsoft-com:office:word" xmlns:w="http://schemas.openxmlformats.org/wordprocessingml/2006/main" xmlns:w14="http://schemas.microsoft.com/office/word/2010/wordml" xmlns:w15="http://schemas.microsoft.com/office/word/2012/wordml" xmlns:w16cex="http://schemas.microsoft.com/office/word/2018/wordml/cex" xmlns:w16cid="http://schemas.microsoft.com/office/word/2016/wordml/cid" xmlns:w16="http://schemas.microsoft.com/office/word/2018/wordml" xmlns:w16sdtdh="http://schemas.microsoft.com/office/word/2020/wordml/sdtdatahash" xmlns:w16se="http://schemas.microsoft.com/office/word/2015/wordml/symex" xmlns:wpg="http://schemas.microsoft.com/office/word/2010/wordprocessingGroup" xmlns:wpi="http://schemas.microsoft.com/office/word/2010/wordprocessingInk" xmlns:wne="http://schemas.microsoft.com/office/word/2006/wordml" xmlns:wps="http://schemas.microsoft.com/office/word/2010/wordprocessingShape" mc:Ignorable="w14 w15 w16se w16cid w16 w16cex w16sdtdh wp14">
   <w:abstractNum w:abstractNumId="0" w15:restartNumberingAfterBreak="0">
     <w:nsid w:val="014A2CEF"/>
     <w:multiLevelType w:val="hybridMultilevel"/>
@@ -6490,7 +6448,7 @@
 </file>
 
 <file path=word/styles.xml><?xml version="1.0" encoding="utf-8"?>
-<w:styles xmlns:mc="http://schemas.openxmlformats.org/markup-compatibility/2006" xmlns:r="http://schemas.openxmlformats.org/officeDocument/2006/relationships" xmlns:w="http://schemas.openxmlformats.org/wordprocessingml/2006/main" xmlns:w14="http://schemas.microsoft.com/office/word/2010/wordml" xmlns:w15="http://schemas.microsoft.com/office/word/2012/wordml" xmlns:w16cex="http://schemas.microsoft.com/office/word/2018/wordml/cex" xmlns:w16cid="http://schemas.microsoft.com/office/word/2016/wordml/cid" xmlns:w16="http://schemas.microsoft.com/office/word/2018/wordml" xmlns:w16se="http://schemas.microsoft.com/office/word/2015/wordml/symex" mc:Ignorable="w14 w15 w16se w16cid w16 w16cex">
+<w:styles xmlns:mc="http://schemas.openxmlformats.org/markup-compatibility/2006" xmlns:r="http://schemas.openxmlformats.org/officeDocument/2006/relationships" xmlns:w="http://schemas.openxmlformats.org/wordprocessingml/2006/main" xmlns:w14="http://schemas.microsoft.com/office/word/2010/wordml" xmlns:w15="http://schemas.microsoft.com/office/word/2012/wordml" xmlns:w16cex="http://schemas.microsoft.com/office/word/2018/wordml/cex" xmlns:w16cid="http://schemas.microsoft.com/office/word/2016/wordml/cid" xmlns:w16="http://schemas.microsoft.com/office/word/2018/wordml" xmlns:w16sdtdh="http://schemas.microsoft.com/office/word/2020/wordml/sdtdatahash" xmlns:w16se="http://schemas.microsoft.com/office/word/2015/wordml/symex" mc:Ignorable="w14 w15 w16se w16cid w16 w16cex w16sdtdh">
   <w:docDefaults>
     <w:rPrDefault>
       <w:rPr>
@@ -8151,10 +8109,201 @@
 <b:Sources xmlns:b="http://schemas.openxmlformats.org/officeDocument/2006/bibliography" xmlns="http://schemas.openxmlformats.org/officeDocument/2006/bibliography" SelectedStyle="\APASixthEditionOfficeOnline.xsl" StyleName="APA" Version="6"/>
 </file>
 
+<file path=customXml/item2.xml><?xml version="1.0" encoding="utf-8"?>
+<ct:contentTypeSchema xmlns:ct="http://schemas.microsoft.com/office/2006/metadata/contentType" xmlns:ma="http://schemas.microsoft.com/office/2006/metadata/properties/metaAttributes" ct:_="" ma:_="" ma:contentTypeName="Document" ma:contentTypeID="0x0101008E18DCCA4ABE4B428278E9400C4F1338" ma:contentTypeVersion="7" ma:contentTypeDescription="Create a new document." ma:contentTypeScope="" ma:versionID="d7b2c23064797dfeceb70e4c1ee59eef">
+  <xsd:schema xmlns:xsd="http://www.w3.org/2001/XMLSchema" xmlns:xs="http://www.w3.org/2001/XMLSchema" xmlns:p="http://schemas.microsoft.com/office/2006/metadata/properties" xmlns:ns2="a6498e09-c45c-4abb-b934-fa4e07f856ce" targetNamespace="http://schemas.microsoft.com/office/2006/metadata/properties" ma:root="true" ma:fieldsID="28aaec437d6bd6fde642df9cafff5701" ns2:_="">
+    <xsd:import namespace="a6498e09-c45c-4abb-b934-fa4e07f856ce"/>
+    <xsd:element name="properties">
+      <xsd:complexType>
+        <xsd:sequence>
+          <xsd:element name="documentManagement">
+            <xsd:complexType>
+              <xsd:all>
+                <xsd:element ref="ns2:MediaServiceMetadata" minOccurs="0"/>
+                <xsd:element ref="ns2:MediaServiceFastMetadata" minOccurs="0"/>
+                <xsd:element ref="ns2:MediaServiceAutoTags" minOccurs="0"/>
+                <xsd:element ref="ns2:MediaServiceGenerationTime" minOccurs="0"/>
+                <xsd:element ref="ns2:MediaServiceEventHashCode" minOccurs="0"/>
+                <xsd:element ref="ns2:MediaServiceOCR" minOccurs="0"/>
+                <xsd:element ref="ns2:MediaServiceDateTaken" minOccurs="0"/>
+              </xsd:all>
+            </xsd:complexType>
+          </xsd:element>
+        </xsd:sequence>
+      </xsd:complexType>
+    </xsd:element>
+  </xsd:schema>
+  <xsd:schema xmlns:xsd="http://www.w3.org/2001/XMLSchema" xmlns:xs="http://www.w3.org/2001/XMLSchema" xmlns:dms="http://schemas.microsoft.com/office/2006/documentManagement/types" xmlns:pc="http://schemas.microsoft.com/office/infopath/2007/PartnerControls" targetNamespace="a6498e09-c45c-4abb-b934-fa4e07f856ce" elementFormDefault="qualified">
+    <xsd:import namespace="http://schemas.microsoft.com/office/2006/documentManagement/types"/>
+    <xsd:import namespace="http://schemas.microsoft.com/office/infopath/2007/PartnerControls"/>
+    <xsd:element name="MediaServiceMetadata" ma:index="8" nillable="true" ma:displayName="MediaServiceMetadata" ma:hidden="true" ma:internalName="MediaServiceMetadata" ma:readOnly="true">
+      <xsd:simpleType>
+        <xsd:restriction base="dms:Note"/>
+      </xsd:simpleType>
+    </xsd:element>
+    <xsd:element name="MediaServiceFastMetadata" ma:index="9" nillable="true" ma:displayName="MediaServiceFastMetadata" ma:hidden="true" ma:internalName="MediaServiceFastMetadata" ma:readOnly="true">
+      <xsd:simpleType>
+        <xsd:restriction base="dms:Note"/>
+      </xsd:simpleType>
+    </xsd:element>
+    <xsd:element name="MediaServiceAutoTags" ma:index="10" nillable="true" ma:displayName="Tags" ma:internalName="MediaServiceAutoTags" ma:readOnly="true">
+      <xsd:simpleType>
+        <xsd:restriction base="dms:Text"/>
+      </xsd:simpleType>
+    </xsd:element>
+    <xsd:element name="MediaServiceGenerationTime" ma:index="11" nillable="true" ma:displayName="MediaServiceGenerationTime" ma:hidden="true" ma:internalName="MediaServiceGenerationTime" ma:readOnly="true">
+      <xsd:simpleType>
+        <xsd:restriction base="dms:Text"/>
+      </xsd:simpleType>
+    </xsd:element>
+    <xsd:element name="MediaServiceEventHashCode" ma:index="12" nillable="true" ma:displayName="MediaServiceEventHashCode" ma:hidden="true" ma:internalName="MediaServiceEventHashCode" ma:readOnly="true">
+      <xsd:simpleType>
+        <xsd:restriction base="dms:Text"/>
+      </xsd:simpleType>
+    </xsd:element>
+    <xsd:element name="MediaServiceOCR" ma:index="13" nillable="true" ma:displayName="Extracted Text" ma:internalName="MediaServiceOCR" ma:readOnly="true">
+      <xsd:simpleType>
+        <xsd:restriction base="dms:Note">
+          <xsd:maxLength value="255"/>
+        </xsd:restriction>
+      </xsd:simpleType>
+    </xsd:element>
+    <xsd:element name="MediaServiceDateTaken" ma:index="14" nillable="true" ma:displayName="MediaServiceDateTaken" ma:hidden="true" ma:internalName="MediaServiceDateTaken" ma:readOnly="true">
+      <xsd:simpleType>
+        <xsd:restriction base="dms:Text"/>
+      </xsd:simpleType>
+    </xsd:element>
+  </xsd:schema>
+  <xsd:schema xmlns="http://schemas.openxmlformats.org/package/2006/metadata/core-properties" xmlns:xsd="http://www.w3.org/2001/XMLSchema" xmlns:xsi="http://www.w3.org/2001/XMLSchema-instance" xmlns:dc="http://purl.org/dc/elements/1.1/" xmlns:dcterms="http://purl.org/dc/terms/" xmlns:odoc="http://schemas.microsoft.com/internal/obd" targetNamespace="http://schemas.openxmlformats.org/package/2006/metadata/core-properties" elementFormDefault="qualified" attributeFormDefault="unqualified" blockDefault="#all">
+    <xsd:import namespace="http://purl.org/dc/elements/1.1/" schemaLocation="http://dublincore.org/schemas/xmls/qdc/2003/04/02/dc.xsd"/>
+    <xsd:import namespace="http://purl.org/dc/terms/" schemaLocation="http://dublincore.org/schemas/xmls/qdc/2003/04/02/dcterms.xsd"/>
+    <xsd:element name="coreProperties" type="CT_coreProperties"/>
+    <xsd:complexType name="CT_coreProperties">
+      <xsd:all>
+        <xsd:element ref="dc:creator" minOccurs="0" maxOccurs="1"/>
+        <xsd:element ref="dcterms:created" minOccurs="0" maxOccurs="1"/>
+        <xsd:element ref="dc:identifier" minOccurs="0" maxOccurs="1"/>
+        <xsd:element name="contentType" minOccurs="0" maxOccurs="1" type="xsd:string" ma:index="0" ma:displayName="Content Type"/>
+        <xsd:element ref="dc:title" minOccurs="0" maxOccurs="1" ma:index="4" ma:displayName="Title"/>
+        <xsd:element ref="dc:subject" minOccurs="0" maxOccurs="1"/>
+        <xsd:element ref="dc:description" minOccurs="0" maxOccurs="1"/>
+        <xsd:element name="keywords" minOccurs="0" maxOccurs="1" type="xsd:string"/>
+        <xsd:element ref="dc:language" minOccurs="0" maxOccurs="1"/>
+        <xsd:element name="category" minOccurs="0" maxOccurs="1" type="xsd:string"/>
+        <xsd:element name="version" minOccurs="0" maxOccurs="1" type="xsd:string"/>
+        <xsd:element name="revision" minOccurs="0" maxOccurs="1" type="xsd:string">
+          <xsd:annotation>
+            <xsd:documentation>
+                        This value indicates the number of saves or revisions. The application is responsible for updating this value after each revision.
+                    </xsd:documentation>
+          </xsd:annotation>
+        </xsd:element>
+        <xsd:element name="lastModifiedBy" minOccurs="0" maxOccurs="1" type="xsd:string"/>
+        <xsd:element ref="dcterms:modified" minOccurs="0" maxOccurs="1"/>
+        <xsd:element name="contentStatus" minOccurs="0" maxOccurs="1" type="xsd:string"/>
+      </xsd:all>
+    </xsd:complexType>
+  </xsd:schema>
+  <xs:schema xmlns:pc="http://schemas.microsoft.com/office/infopath/2007/PartnerControls" xmlns:xs="http://www.w3.org/2001/XMLSchema" targetNamespace="http://schemas.microsoft.com/office/infopath/2007/PartnerControls" elementFormDefault="qualified" attributeFormDefault="unqualified">
+    <xs:element name="Person">
+      <xs:complexType>
+        <xs:sequence>
+          <xs:element ref="pc:DisplayName" minOccurs="0"/>
+          <xs:element ref="pc:AccountId" minOccurs="0"/>
+          <xs:element ref="pc:AccountType" minOccurs="0"/>
+        </xs:sequence>
+      </xs:complexType>
+    </xs:element>
+    <xs:element name="DisplayName" type="xs:string"/>
+    <xs:element name="AccountId" type="xs:string"/>
+    <xs:element name="AccountType" type="xs:string"/>
+    <xs:element name="BDCAssociatedEntity">
+      <xs:complexType>
+        <xs:sequence>
+          <xs:element ref="pc:BDCEntity" minOccurs="0" maxOccurs="unbounded"/>
+        </xs:sequence>
+        <xs:attribute ref="pc:EntityNamespace"/>
+        <xs:attribute ref="pc:EntityName"/>
+        <xs:attribute ref="pc:SystemInstanceName"/>
+        <xs:attribute ref="pc:AssociationName"/>
+      </xs:complexType>
+    </xs:element>
+    <xs:attribute name="EntityNamespace" type="xs:string"/>
+    <xs:attribute name="EntityName" type="xs:string"/>
+    <xs:attribute name="SystemInstanceName" type="xs:string"/>
+    <xs:attribute name="AssociationName" type="xs:string"/>
+    <xs:element name="BDCEntity">
+      <xs:complexType>
+        <xs:sequence>
+          <xs:element ref="pc:EntityDisplayName" minOccurs="0"/>
+          <xs:element ref="pc:EntityInstanceReference" minOccurs="0"/>
+          <xs:element ref="pc:EntityId1" minOccurs="0"/>
+          <xs:element ref="pc:EntityId2" minOccurs="0"/>
+          <xs:element ref="pc:EntityId3" minOccurs="0"/>
+          <xs:element ref="pc:EntityId4" minOccurs="0"/>
+          <xs:element ref="pc:EntityId5" minOccurs="0"/>
+        </xs:sequence>
+      </xs:complexType>
+    </xs:element>
+    <xs:element name="EntityDisplayName" type="xs:string"/>
+    <xs:element name="EntityInstanceReference" type="xs:string"/>
+    <xs:element name="EntityId1" type="xs:string"/>
+    <xs:element name="EntityId2" type="xs:string"/>
+    <xs:element name="EntityId3" type="xs:string"/>
+    <xs:element name="EntityId4" type="xs:string"/>
+    <xs:element name="EntityId5" type="xs:string"/>
+    <xs:element name="Terms">
+      <xs:complexType>
+        <xs:sequence>
+          <xs:element ref="pc:TermInfo" minOccurs="0" maxOccurs="unbounded"/>
+        </xs:sequence>
+      </xs:complexType>
+    </xs:element>
+    <xs:element name="TermInfo">
+      <xs:complexType>
+        <xs:sequence>
+          <xs:element ref="pc:TermName" minOccurs="0"/>
+          <xs:element ref="pc:TermId" minOccurs="0"/>
+        </xs:sequence>
+      </xs:complexType>
+    </xs:element>
+    <xs:element name="TermName" type="xs:string"/>
+    <xs:element name="TermId" type="xs:string"/>
+  </xs:schema>
+</ct:contentTypeSchema>
+</file>
+
+<file path=customXml/item3.xml><?xml version="1.0" encoding="utf-8"?>
+<?mso-contentType ?>
+<FormTemplates xmlns="http://schemas.microsoft.com/sharepoint/v3/contenttype/forms">
+  <Display>DocumentLibraryForm</Display>
+  <Edit>DocumentLibraryForm</Edit>
+  <New>DocumentLibraryForm</New>
+</FormTemplates>
+</file>
+
+<file path=customXml/item4.xml><?xml version="1.0" encoding="utf-8"?>
+<p:properties xmlns:p="http://schemas.microsoft.com/office/2006/metadata/properties" xmlns:xsi="http://www.w3.org/2001/XMLSchema-instance" xmlns:pc="http://schemas.microsoft.com/office/infopath/2007/PartnerControls">
+  <documentManagement/>
+</p:properties>
+</file>
+
 <file path=customXml/itemProps1.xml><?xml version="1.0" encoding="utf-8"?>
 <ds:datastoreItem xmlns:ds="http://schemas.openxmlformats.org/officeDocument/2006/customXml" ds:itemID="{8D0004C1-86A9-4F04-A03B-C61EF41C1258}">
   <ds:schemaRefs>
     <ds:schemaRef ds:uri="http://schemas.openxmlformats.org/officeDocument/2006/bibliography"/>
   </ds:schemaRefs>
 </ds:datastoreItem>
+</file>
+
+<file path=customXml/itemProps2.xml><?xml version="1.0" encoding="utf-8"?>
+<ds:datastoreItem xmlns:ds="http://schemas.openxmlformats.org/officeDocument/2006/customXml" ds:itemID="{823F1E14-E38B-470B-8DD4-3ED4A853F2F6}"/>
+</file>
+
+<file path=customXml/itemProps3.xml><?xml version="1.0" encoding="utf-8"?>
+<ds:datastoreItem xmlns:ds="http://schemas.openxmlformats.org/officeDocument/2006/customXml" ds:itemID="{812D7723-E191-44E4-A04B-10B5928B423F}"/>
+</file>
+
+<file path=customXml/itemProps4.xml><?xml version="1.0" encoding="utf-8"?>
+<ds:datastoreItem xmlns:ds="http://schemas.openxmlformats.org/officeDocument/2006/customXml" ds:itemID="{B4162F06-9CD6-4896-B595-8932ED3814CC}"/>
 </file>
</xml_diff>